<commit_message>
cambios hasta el 19/12/2016
</commit_message>
<xml_diff>
--- a/reportes/plantilla_respuesta.docx
+++ b/reportes/plantilla_respuesta.docx
@@ -19,7 +19,7 @@
           <w:szCs w:val="19"/>
           <w:lang w:val="es-BO"/>
         </w:rPr>
-        <w:t>${GENERO}.</w:t>
+        <w:t>${GENERO}</w:t>
       </w:r>
       <w:r>
         <w:rPr>
@@ -84,35 +84,6 @@
           <w:lang w:val="es-BO"/>
         </w:rPr>
       </w:pPr>
-    </w:p>
-    <w:p>
-      <w:pPr>
-        <w:spacing w:after="0"/>
-        <w:jc w:val="both"/>
-        <w:rPr>
-          <w:rFonts w:ascii="Arial" w:hAnsi="Arial" w:cs="Arial"/>
-          <w:sz w:val="19"/>
-          <w:szCs w:val="19"/>
-          <w:lang w:val="es-BO"/>
-        </w:rPr>
-      </w:pPr>
-    </w:p>
-    <w:p>
-      <w:pPr>
-        <w:rPr>
-          <w:rFonts w:ascii="Arial" w:hAnsi="Arial" w:cs="Arial"/>
-          <w:sz w:val="18"/>
-          <w:szCs w:val="18"/>
-        </w:rPr>
-      </w:pPr>
-      <w:r>
-        <w:rPr>
-          <w:rFonts w:ascii="Arial" w:hAnsi="Arial" w:cs="Arial"/>
-          <w:sz w:val="18"/>
-          <w:szCs w:val="18"/>
-        </w:rPr>
-        <w:t>De mi consideración:</w:t>
-      </w:r>
     </w:p>
     <w:p>
       <w:pPr>
@@ -146,8 +117,36 @@
     </w:p>
     <w:p>
       <w:pPr>
+        <w:rPr>
+          <w:rFonts w:ascii="Arial" w:hAnsi="Arial" w:cs="Arial"/>
+          <w:sz w:val="18"/>
+          <w:szCs w:val="18"/>
+        </w:rPr>
+      </w:pPr>
+      <w:r>
+        <w:rPr>
+          <w:rFonts w:ascii="Arial" w:hAnsi="Arial" w:cs="Arial"/>
+          <w:sz w:val="18"/>
+          <w:szCs w:val="18"/>
+        </w:rPr>
+        <w:t>De nuestra</w:t>
+      </w:r>
+      <w:r>
+        <w:rPr>
+          <w:rFonts w:ascii="Arial" w:hAnsi="Arial" w:cs="Arial"/>
+          <w:sz w:val="18"/>
+          <w:szCs w:val="18"/>
+        </w:rPr>
+        <w:t xml:space="preserve"> consideración:</w:t>
+      </w:r>
+    </w:p>
+    <w:p>
+      <w:pPr>
         <w:jc w:val="both"/>
         <w:rPr>
+          <w:rFonts w:ascii="Arial" w:hAnsi="Arial" w:cs="Arial"/>
+          <w:sz w:val="19"/>
+          <w:szCs w:val="19"/>
           <w:lang w:val="es-BO"/>
         </w:rPr>
       </w:pPr>
@@ -160,16 +159,57 @@
         </w:rPr>
         <w:t>${RESPUESTA}</w:t>
       </w:r>
-      <w:bookmarkStart w:id="0" w:name="_GoBack"/>
-      <w:bookmarkEnd w:id="0"/>
+    </w:p>
+    <w:p>
+      <w:pPr>
+        <w:jc w:val="both"/>
+        <w:rPr>
+          <w:rFonts w:ascii="Arial" w:hAnsi="Arial" w:cs="Arial"/>
+          <w:sz w:val="19"/>
+          <w:szCs w:val="19"/>
+          <w:lang w:val="es-BO"/>
+        </w:rPr>
+      </w:pPr>
+    </w:p>
+    <w:p>
+      <w:pPr>
+        <w:jc w:val="both"/>
+        <w:rPr>
+          <w:rFonts w:ascii="Arial" w:hAnsi="Arial" w:cs="Arial"/>
+          <w:sz w:val="19"/>
+          <w:szCs w:val="19"/>
+          <w:lang w:val="es-BO"/>
+        </w:rPr>
+      </w:pPr>
+    </w:p>
+    <w:p>
+      <w:pPr>
+        <w:jc w:val="both"/>
+        <w:rPr>
+          <w:rFonts w:ascii="Arial" w:hAnsi="Arial" w:cs="Arial"/>
+          <w:sz w:val="19"/>
+          <w:szCs w:val="19"/>
+          <w:lang w:val="es-BO"/>
+        </w:rPr>
+      </w:pPr>
+    </w:p>
+    <w:p>
+      <w:pPr>
+        <w:jc w:val="both"/>
+        <w:rPr>
+          <w:lang w:val="es-BO"/>
+        </w:rPr>
+      </w:pPr>
     </w:p>
     <w:sectPr>
       <w:headerReference w:type="even" r:id="rId8"/>
       <w:headerReference w:type="default" r:id="rId9"/>
-      <w:footerReference w:type="default" r:id="rId10"/>
-      <w:headerReference w:type="first" r:id="rId11"/>
+      <w:footerReference w:type="even" r:id="rId10"/>
+      <w:footerReference w:type="default" r:id="rId11"/>
+      <w:headerReference w:type="first" r:id="rId12"/>
+      <w:footerReference w:type="first" r:id="rId13"/>
       <w:pgSz w:w="12242" w:h="15842" w:code="1"/>
-      <w:pgMar w:top="2381" w:right="1418" w:bottom="1418" w:left="2948" w:header="567" w:footer="0" w:gutter="0"/>
+      <w:pgMar w:top="2041" w:right="1418" w:bottom="1418" w:left="2948" w:header="567" w:footer="0" w:gutter="0"/>
       <w:cols w:space="708"/>
       <w:docGrid w:linePitch="360"/>
     </w:sectPr>
@@ -206,6 +246,16 @@
 <w:ftr xmlns:wpc="http://schemas.microsoft.com/office/word/2010/wordprocessingCanvas" xmlns:mc="http://schemas.openxmlformats.org/markup-compatibility/2006" xmlns:o="urn:schemas-microsoft-com:office:office" xmlns:r="http://schemas.openxmlformats.org/officeDocument/2006/relationships" xmlns:m="http://schemas.openxmlformats.org/officeDocument/2006/math" xmlns:v="urn:schemas-microsoft-com:vml" xmlns:wp14="http://schemas.microsoft.com/office/word/2010/wordprocessingDrawing" xmlns:wp="http://schemas.openxmlformats.org/drawingml/2006/wordprocessingDrawing" xmlns:w10="urn:schemas-microsoft-com:office:word" xmlns:w="http://schemas.openxmlformats.org/wordprocessingml/2006/main" xmlns:w14="http://schemas.microsoft.com/office/word/2010/wordml" xmlns:w15="http://schemas.microsoft.com/office/word/2012/wordml" xmlns:wpg="http://schemas.microsoft.com/office/word/2010/wordprocessingGroup" xmlns:wpi="http://schemas.microsoft.com/office/word/2010/wordprocessingInk" xmlns:wne="http://schemas.microsoft.com/office/word/2006/wordml" xmlns:wps="http://schemas.microsoft.com/office/word/2010/wordprocessingShape" mc:Ignorable="w14 w15 wp14">
   <w:p>
     <w:pPr>
+      <w:pStyle w:val="Piedepgina"/>
+    </w:pPr>
+  </w:p>
+</w:ftr>
+</file>
+
+<file path=word/footer2.xml><?xml version="1.0" encoding="utf-8"?>
+<w:ftr xmlns:wpc="http://schemas.microsoft.com/office/word/2010/wordprocessingCanvas" xmlns:mc="http://schemas.openxmlformats.org/markup-compatibility/2006" xmlns:o="urn:schemas-microsoft-com:office:office" xmlns:r="http://schemas.openxmlformats.org/officeDocument/2006/relationships" xmlns:m="http://schemas.openxmlformats.org/officeDocument/2006/math" xmlns:v="urn:schemas-microsoft-com:vml" xmlns:wp14="http://schemas.microsoft.com/office/word/2010/wordprocessingDrawing" xmlns:wp="http://schemas.openxmlformats.org/drawingml/2006/wordprocessingDrawing" xmlns:w10="urn:schemas-microsoft-com:office:word" xmlns:w="http://schemas.openxmlformats.org/wordprocessingml/2006/main" xmlns:w14="http://schemas.microsoft.com/office/word/2010/wordml" xmlns:w15="http://schemas.microsoft.com/office/word/2012/wordml" xmlns:wpg="http://schemas.microsoft.com/office/word/2010/wordprocessingGroup" xmlns:wpi="http://schemas.microsoft.com/office/word/2010/wordprocessingInk" xmlns:wne="http://schemas.microsoft.com/office/word/2006/wordml" xmlns:wps="http://schemas.microsoft.com/office/word/2010/wordprocessingShape" mc:Ignorable="w14 w15 wp14">
+  <w:p>
+    <w:pPr>
       <w:pStyle w:val="Textoindependiente"/>
       <w:tabs>
         <w:tab w:val="left" w:pos="4700"/>
@@ -213,6 +263,48 @@
       <w:rPr>
         <w:rFonts w:ascii="Arial Narrow" w:hAnsi="Arial Narrow"/>
         <w:i/>
+        <w:iCs/>
+        <w:color w:val="322CA4"/>
+        <w:sz w:val="16"/>
+        <w:szCs w:val="16"/>
+      </w:rPr>
+    </w:pPr>
+  </w:p>
+  <w:p>
+    <w:pPr>
+      <w:pStyle w:val="Textoindependiente"/>
+      <w:tabs>
+        <w:tab w:val="left" w:pos="4700"/>
+      </w:tabs>
+      <w:rPr>
+        <w:rFonts w:ascii="Arial Narrow" w:hAnsi="Arial Narrow"/>
+        <w:i/>
+        <w:iCs/>
+        <w:color w:val="322CA4"/>
+        <w:sz w:val="16"/>
+        <w:szCs w:val="16"/>
+      </w:rPr>
+    </w:pPr>
+    <w:r>
+      <w:rPr>
+        <w:rFonts w:ascii="Arial Narrow" w:hAnsi="Arial Narrow"/>
+        <w:i/>
+        <w:iCs/>
+        <w:color w:val="322CA4"/>
+        <w:sz w:val="16"/>
+        <w:szCs w:val="16"/>
+      </w:rPr>
+      <w:t>${ES}</w:t>
+    </w:r>
+  </w:p>
+  <w:p>
+    <w:pPr>
+      <w:pStyle w:val="Textoindependiente"/>
+      <w:tabs>
+        <w:tab w:val="left" w:pos="4700"/>
+      </w:tabs>
+      <w:rPr>
+        <w:rFonts w:ascii="Arial Narrow" w:hAnsi="Arial Narrow"/>
         <w:iCs/>
         <w:color w:val="322CA4"/>
         <w:sz w:val="16"/>
@@ -262,9 +354,35 @@
         <w:sz w:val="16"/>
         <w:szCs w:val="16"/>
       </w:rPr>
-      <w:t>En cumplimiento al Reglamento para la Atención de Directas de Usuarios de los Servicios Aeronáuticos, su reclamació</w:t>
+      <w:t xml:space="preserve"> </w:t>
     </w:r>
     <w:r>
+      <w:rPr>
+        <w:rFonts w:ascii="Arial Narrow" w:hAnsi="Arial Narrow"/>
+        <w:iCs/>
+        <w:color w:val="322CA4"/>
+        <w:sz w:val="16"/>
+        <w:szCs w:val="16"/>
+      </w:rPr>
+      <w:t>${PROCE}</w:t>
+    </w:r>
+    <w:r>
+      <w:rPr>
+        <w:rFonts w:ascii="Arial Narrow" w:hAnsi="Arial Narrow"/>
+        <w:iCs/>
+        <w:color w:val="322CA4"/>
+        <w:sz w:val="16"/>
+        <w:szCs w:val="16"/>
+      </w:rPr>
+      <w:t>.</w:t>
+    </w:r>
+  </w:p>
+  <w:p>
+    <w:pPr>
+      <w:pStyle w:val="Textoindependiente"/>
+      <w:tabs>
+        <w:tab w:val="left" w:pos="4700"/>
+      </w:tabs>
       <w:rPr>
         <w:rFonts w:ascii="Arial Narrow" w:hAnsi="Arial Narrow"/>
         <w:i/>
@@ -273,32 +391,19 @@
         <w:sz w:val="16"/>
         <w:szCs w:val="16"/>
       </w:rPr>
-      <w:t xml:space="preserve">n es considerada </w:t>
-    </w:r>
+    </w:pPr>
     <w:r>
       <w:rPr>
         <w:rFonts w:ascii="Arial Narrow" w:hAnsi="Arial Narrow"/>
-        <w:b/>
-        <w:i/>
         <w:iCs/>
         <w:color w:val="322CA4"/>
         <w:sz w:val="16"/>
         <w:szCs w:val="16"/>
       </w:rPr>
-      <w:t>${PROCE}</w:t>
+      <w:t>${ART}</w:t>
     </w:r>
-    <w:r>
-      <w:rPr>
-        <w:rFonts w:ascii="Arial Narrow" w:hAnsi="Arial Narrow"/>
-        <w:b/>
-        <w:i/>
-        <w:iCs/>
-        <w:color w:val="322CA4"/>
-        <w:sz w:val="16"/>
-        <w:szCs w:val="16"/>
-      </w:rPr>
-      <w:t>.</w:t>
-    </w:r>
+    <w:bookmarkStart w:id="0" w:name="_GoBack"/>
+    <w:bookmarkEnd w:id="0"/>
   </w:p>
   <w:p>
     <w:pPr>
@@ -308,24 +413,16 @@
         <w:noProof/>
       </w:rPr>
     </w:pPr>
-    <w:r>
-      <w:rPr>
-        <w:rFonts w:ascii="Arial Narrow" w:hAnsi="Arial Narrow"/>
-        <w:color w:val="322CA4"/>
-        <w:sz w:val="16"/>
-        <w:szCs w:val="16"/>
-      </w:rPr>
-      <w:t>Artículo 59º del Decreto Supremo Nº 27172, si usted no está conforme con la respuesta obtenida, tiene derecho a presentar una Reclamación</w:t>
-    </w:r>
-    <w:r>
-      <w:rPr>
-        <w:rFonts w:ascii="Arial Narrow" w:hAnsi="Arial Narrow"/>
-        <w:color w:val="322CA4"/>
-        <w:sz w:val="16"/>
-        <w:szCs w:val="16"/>
-      </w:rPr>
-      <w:t xml:space="preserve"> Administrativa ante la Autoridad de Regulación y Fiscalización de Telecomunicación y Transporte en el plazo de 15 días hábiles, a ser computables a partir de la recepción de la respuesta."</w:t>
-    </w:r>
+  </w:p>
+</w:ftr>
+</file>
+
+<file path=word/footer3.xml><?xml version="1.0" encoding="utf-8"?>
+<w:ftr xmlns:wpc="http://schemas.microsoft.com/office/word/2010/wordprocessingCanvas" xmlns:mc="http://schemas.openxmlformats.org/markup-compatibility/2006" xmlns:o="urn:schemas-microsoft-com:office:office" xmlns:r="http://schemas.openxmlformats.org/officeDocument/2006/relationships" xmlns:m="http://schemas.openxmlformats.org/officeDocument/2006/math" xmlns:v="urn:schemas-microsoft-com:vml" xmlns:wp14="http://schemas.microsoft.com/office/word/2010/wordprocessingDrawing" xmlns:wp="http://schemas.openxmlformats.org/drawingml/2006/wordprocessingDrawing" xmlns:w10="urn:schemas-microsoft-com:office:word" xmlns:w="http://schemas.openxmlformats.org/wordprocessingml/2006/main" xmlns:w14="http://schemas.microsoft.com/office/word/2010/wordml" xmlns:w15="http://schemas.microsoft.com/office/word/2012/wordml" xmlns:wpg="http://schemas.microsoft.com/office/word/2010/wordprocessingGroup" xmlns:wpi="http://schemas.microsoft.com/office/word/2010/wordprocessingInk" xmlns:wne="http://schemas.microsoft.com/office/word/2006/wordml" xmlns:wps="http://schemas.microsoft.com/office/word/2010/wordprocessingShape" mc:Ignorable="w14 w15 wp14">
+  <w:p>
+    <w:pPr>
+      <w:pStyle w:val="Piedepgina"/>
+    </w:pPr>
   </w:p>
 </w:ftr>
 </file>
@@ -423,7 +520,7 @@
             <wp:posOffset>-1481455</wp:posOffset>
           </wp:positionH>
           <wp:positionV relativeFrom="paragraph">
-            <wp:posOffset>97155</wp:posOffset>
+            <wp:posOffset>-169545</wp:posOffset>
           </wp:positionV>
           <wp:extent cx="1409065" cy="8602830"/>
           <wp:effectExtent l="0" t="0" r="635" b="8255"/>
@@ -476,29 +573,6 @@
   <w:p>
     <w:pPr>
       <w:pStyle w:val="Encabezado"/>
-      <w:ind w:firstLine="708"/>
-      <w:rPr>
-        <w:rFonts w:ascii="Arial" w:hAnsi="Arial" w:cs="Arial"/>
-        <w:sz w:val="20"/>
-      </w:rPr>
-    </w:pPr>
-  </w:p>
-  <w:p>
-    <w:pPr>
-      <w:pStyle w:val="Encabezado"/>
-      <w:ind w:firstLine="708"/>
-      <w:jc w:val="right"/>
-      <w:rPr>
-        <w:rFonts w:ascii="Arial" w:hAnsi="Arial" w:cs="Arial"/>
-        <w:sz w:val="20"/>
-      </w:rPr>
-    </w:pPr>
-  </w:p>
-  <w:p>
-    <w:pPr>
-      <w:pStyle w:val="Encabezado"/>
-      <w:ind w:firstLine="708"/>
-      <w:jc w:val="right"/>
       <w:rPr>
         <w:rFonts w:ascii="Arial" w:hAnsi="Arial" w:cs="Arial"/>
         <w:b/>
@@ -509,11 +583,17 @@
     <w:r>
       <w:rPr>
         <w:rFonts w:ascii="Arial" w:hAnsi="Arial" w:cs="Arial"/>
-        <w:b/>
         <w:sz w:val="20"/>
-        <w:lang w:val="en-US"/>
-      </w:rPr>
-      <w:t xml:space="preserve">Cochabamba, </w:t>
+      </w:rPr>
+      <w:tab/>
+      <w:t xml:space="preserve">                                                </w:t>
+    </w:r>
+    <w:r>
+      <w:rPr>
+        <w:rFonts w:ascii="Arial" w:hAnsi="Arial" w:cs="Arial"/>
+        <w:sz w:val="20"/>
+      </w:rPr>
+      <w:t xml:space="preserve">                 </w:t>
     </w:r>
     <w:r>
       <w:rPr>
@@ -522,14 +602,21 @@
         <w:sz w:val="20"/>
         <w:lang w:val="en-US"/>
       </w:rPr>
+      <w:t xml:space="preserve">Cochabamba, </w:t>
+    </w:r>
+    <w:r>
+      <w:rPr>
+        <w:rFonts w:ascii="Arial" w:hAnsi="Arial" w:cs="Arial"/>
+        <w:b/>
+        <w:sz w:val="20"/>
+        <w:lang w:val="en-US"/>
+      </w:rPr>
       <w:t>${FECHA}</w:t>
     </w:r>
   </w:p>
   <w:p>
     <w:pPr>
       <w:pStyle w:val="Encabezado"/>
-      <w:ind w:firstLine="708"/>
-      <w:jc w:val="right"/>
       <w:rPr>
         <w:rFonts w:ascii="Arial" w:hAnsi="Arial" w:cs="Arial"/>
         <w:b/>
@@ -537,15 +624,19 @@
         <w:lang w:val="en-US"/>
       </w:rPr>
     </w:pPr>
-    <w:r>
+  </w:p>
+  <w:p>
+    <w:pPr>
+      <w:pStyle w:val="Encabezado"/>
+      <w:ind w:firstLine="708"/>
+      <w:jc w:val="right"/>
       <w:rPr>
         <w:rFonts w:ascii="Arial" w:hAnsi="Arial" w:cs="Arial"/>
         <w:b/>
         <w:sz w:val="20"/>
         <w:lang w:val="en-US"/>
       </w:rPr>
-      <w:t xml:space="preserve">OB. GC .NE. </w:t>
-    </w:r>
+    </w:pPr>
     <w:r>
       <w:rPr>
         <w:rFonts w:ascii="Arial" w:hAnsi="Arial" w:cs="Arial"/>
@@ -553,7 +644,7 @@
         <w:sz w:val="20"/>
         <w:lang w:val="en-US"/>
       </w:rPr>
-      <w:t>${NRO_TRAMITE}</w:t>
+      <w:t>${NUM_CITE</w:t>
     </w:r>
     <w:r>
       <w:rPr>
@@ -562,7 +653,7 @@
         <w:sz w:val="20"/>
         <w:lang w:val="en-US"/>
       </w:rPr>
-      <w:t xml:space="preserve"> ${GESTION}</w:t>
+      <w:t>}</w:t>
     </w:r>
   </w:p>
 </w:hdr>
@@ -2023,12 +2114,30 @@
 </a:theme>
 </file>
 
+<file path=word/webextensions/taskpanes.xml><?xml version="1.0" encoding="utf-8"?>
+<wetp:taskpanes xmlns:wetp="http://schemas.microsoft.com/office/webextensions/taskpanes/2010/11">
+  <wetp:taskpane dockstate="right" visibility="0" width="350" row="2">
+    <wetp:webextensionref xmlns:r="http://schemas.openxmlformats.org/officeDocument/2006/relationships" r:id="rId1"/>
+  </wetp:taskpane>
+</wetp:taskpanes>
+</file>
+
+<file path=word/webextensions/webextension1.xml><?xml version="1.0" encoding="utf-8"?>
+<we:webextension xmlns:we="http://schemas.microsoft.com/office/webextensions/webextension/2010/11" id="{75A0C49E-6980-4786-A94B-BB47DBA0970A}">
+  <we:reference id="wa104051163" version="1.2.0.3" store="en-001" storeType="OMEX"/>
+  <we:alternateReferences/>
+  <we:properties/>
+  <we:bindings/>
+  <we:snapshot xmlns:r="http://schemas.openxmlformats.org/officeDocument/2006/relationships"/>
+</we:webextension>
+</file>
+
 <file path=customXml/item1.xml><?xml version="1.0" encoding="utf-8"?>
 <b:Sources xmlns:b="http://schemas.openxmlformats.org/officeDocument/2006/bibliography" xmlns="http://schemas.openxmlformats.org/officeDocument/2006/bibliography" SelectedStyle="\APA.XSL" StyleName="APA"/>
 </file>
 
 <file path=customXml/itemProps1.xml><?xml version="1.0" encoding="utf-8"?>
-<ds:datastoreItem xmlns:ds="http://schemas.openxmlformats.org/officeDocument/2006/customXml" ds:itemID="{EB27F1ED-2C42-465F-9913-DB1DF92B454D}">
+<ds:datastoreItem xmlns:ds="http://schemas.openxmlformats.org/officeDocument/2006/customXml" ds:itemID="{3452C0F9-7379-405A-B74B-C6231E9C969E}">
   <ds:schemaRefs>
     <ds:schemaRef ds:uri="http://schemas.openxmlformats.org/officeDocument/2006/bibliography"/>
   </ds:schemaRefs>

</xml_diff>